<commit_message>
Final push before delivery
</commit_message>
<xml_diff>
--- a/2018-09-04_feu_pm1_Andreas-Steffensen_report_fp.docx
+++ b/2018-09-04_feu_pm1_Andreas-Steffensen_report_fp.docx
@@ -294,6 +294,11 @@
                                   <w:dataBinding w:prefixMappings="xmlns:ns0='http://purl.org/dc/elements/1.1/' xmlns:ns1='http://schemas.openxmlformats.org/package/2006/metadata/core-properties' " w:xpath="/ns1:coreProperties[1]/ns0:subject[1]" w:storeItemID="{6C3C8BC8-F283-45AE-878A-BAB7291924A1}"/>
                                   <w:text/>
                                 </w:sdtPr>
+                                <w:sdtEndPr>
+                                  <w:rPr>
+                                    <w:rStyle w:val="TitleChar"/>
+                                  </w:rPr>
+                                </w:sdtEndPr>
                                 <w:sdtContent>
                                   <w:p>
                                     <w:pPr>
@@ -1537,8 +1542,6 @@
         <w:pStyle w:val="Heading1"/>
       </w:pPr>
       <w:bookmarkStart w:id="0" w:name="_Toc511161246"/>
-      <w:bookmarkStart w:id="1" w:name="_GoBack"/>
-      <w:bookmarkEnd w:id="1"/>
       <w:r>
         <w:lastRenderedPageBreak/>
         <w:t>INTRODUCTION</w:t>
@@ -1547,34 +1550,18 @@
     </w:p>
     <w:p>
       <w:r>
-        <w:t xml:space="preserve">This document describes my work process for the course assignment in Project </w:t>
-      </w:r>
-      <w:proofErr w:type="spellStart"/>
-      <w:r>
-        <w:t>Methodolgy</w:t>
-      </w:r>
-      <w:proofErr w:type="spellEnd"/>
-      <w:r>
-        <w:t xml:space="preserve"> course in Front-end development at </w:t>
-      </w:r>
-      <w:proofErr w:type="spellStart"/>
-      <w:r>
-        <w:t>Noroff</w:t>
-      </w:r>
-      <w:proofErr w:type="spellEnd"/>
-      <w:r>
-        <w:t xml:space="preserve">. The report goes into detail about my work process and design choices for creating a Gantt Chart. </w:t>
+        <w:t xml:space="preserve">This document describes my work process for the course assignment in Project Methodolgy course in Front-end development at Noroff. The report goes into detail about my work process and design choices for creating a Gantt Chart. </w:t>
       </w:r>
     </w:p>
     <w:p>
       <w:pPr>
         <w:pStyle w:val="Heading2"/>
       </w:pPr>
-      <w:bookmarkStart w:id="2" w:name="_Toc511161247"/>
+      <w:bookmarkStart w:id="1" w:name="_Toc511161247"/>
       <w:r>
         <w:t>INTERPRETATION OF THE TASK</w:t>
       </w:r>
-      <w:bookmarkEnd w:id="2"/>
+      <w:bookmarkEnd w:id="1"/>
     </w:p>
     <w:p>
       <w:r>
@@ -1584,39 +1571,7 @@
         <w:t>week’s</w:t>
       </w:r>
       <w:r>
-        <w:t xml:space="preserve"> assignment we are planning a project for a product company named ‘</w:t>
-      </w:r>
-      <w:proofErr w:type="spellStart"/>
-      <w:r>
-        <w:t>Lofthus</w:t>
-      </w:r>
-      <w:proofErr w:type="spellEnd"/>
-      <w:r>
-        <w:t xml:space="preserve"> </w:t>
-      </w:r>
-      <w:proofErr w:type="spellStart"/>
-      <w:r>
-        <w:t>Frukt</w:t>
-      </w:r>
-      <w:proofErr w:type="spellEnd"/>
-      <w:r>
-        <w:t xml:space="preserve"> </w:t>
-      </w:r>
-      <w:proofErr w:type="spellStart"/>
-      <w:r>
-        <w:t>og</w:t>
-      </w:r>
-      <w:proofErr w:type="spellEnd"/>
-      <w:r>
-        <w:t xml:space="preserve"> </w:t>
-      </w:r>
-      <w:proofErr w:type="spellStart"/>
-      <w:r>
-        <w:t>Saft</w:t>
-      </w:r>
-      <w:proofErr w:type="spellEnd"/>
-      <w:r>
-        <w:t xml:space="preserve">’ selling </w:t>
+        <w:t xml:space="preserve"> assignment we are planning a project for a product company named ‘Lofthus Frukt og Saft’ selling </w:t>
       </w:r>
       <w:r>
         <w:t>natural</w:t>
@@ -1852,7 +1807,7 @@
       <w:pPr>
         <w:pStyle w:val="Heading1"/>
       </w:pPr>
-      <w:bookmarkStart w:id="3" w:name="_Toc511161248"/>
+      <w:bookmarkStart w:id="2" w:name="_Toc511161248"/>
       <w:r>
         <w:lastRenderedPageBreak/>
         <w:t xml:space="preserve">RESEARCH </w:t>
@@ -1860,17 +1815,17 @@
       <w:r>
         <w:t>AND ANALYSIS</w:t>
       </w:r>
+      <w:bookmarkEnd w:id="2"/>
+    </w:p>
+    <w:p>
+      <w:pPr>
+        <w:pStyle w:val="Heading2"/>
+      </w:pPr>
+      <w:bookmarkStart w:id="3" w:name="_Toc511161249"/>
+      <w:r>
+        <w:t>INSPIRATION</w:t>
+      </w:r>
       <w:bookmarkEnd w:id="3"/>
-    </w:p>
-    <w:p>
-      <w:pPr>
-        <w:pStyle w:val="Heading2"/>
-      </w:pPr>
-      <w:bookmarkStart w:id="4" w:name="_Toc511161249"/>
-      <w:r>
-        <w:t>INSPIRATION</w:t>
-      </w:r>
-      <w:bookmarkEnd w:id="4"/>
     </w:p>
     <w:p>
       <w:r>
@@ -2274,12 +2229,12 @@
       <w:pPr>
         <w:pStyle w:val="Heading2"/>
       </w:pPr>
-      <w:bookmarkStart w:id="5" w:name="_Toc511161250"/>
+      <w:bookmarkStart w:id="4" w:name="_Toc511161250"/>
       <w:r>
         <w:lastRenderedPageBreak/>
         <w:t>ANALYSIS</w:t>
       </w:r>
-      <w:bookmarkEnd w:id="5"/>
+      <w:bookmarkEnd w:id="4"/>
     </w:p>
     <w:p>
       <w:r>
@@ -2442,11 +2397,11 @@
       <w:pPr>
         <w:pStyle w:val="Heading2"/>
       </w:pPr>
-      <w:bookmarkStart w:id="6" w:name="_Toc511161251"/>
+      <w:bookmarkStart w:id="5" w:name="_Toc511161251"/>
       <w:r>
         <w:t>SKETCHES – SCANNED IDEA DEVELOPMENT AND DIGITAL SKETCHES</w:t>
       </w:r>
-      <w:bookmarkEnd w:id="6"/>
+      <w:bookmarkEnd w:id="5"/>
     </w:p>
     <w:p>
       <w:r>
@@ -2519,25 +2474,10 @@
         </w:drawing>
       </w:r>
       <w:r>
-        <w:t xml:space="preserve">For this project I did more notes than sketching, but a simple sketch showing layout of the Gantt Chart. </w:t>
-      </w:r>
-      <w:r>
-        <w:t>I also started to write on a project plan for the actual project. I did this to help me make the Gantt Chart</w:t>
-      </w:r>
-      <w:r>
-        <w:t xml:space="preserve">, I chose not to include the project plan in the delivery since it was not a part of the assignment. </w:t>
-      </w:r>
-      <w:r>
-        <w:t xml:space="preserve">But I have included </w:t>
-      </w:r>
-      <w:r>
-        <w:t>all</w:t>
-      </w:r>
-      <w:r>
-        <w:t xml:space="preserve"> th</w:t>
-      </w:r>
-      <w:r>
-        <w:t xml:space="preserve">e data used from this plan in the Gantt Chart. </w:t>
+        <w:t>For this project I did more notes than sketching, but a simple sketch showing layout of the Gantt Chart.</w:t>
+      </w:r>
+      <w:r>
+        <w:t xml:space="preserve"> </w:t>
       </w:r>
     </w:p>
     <w:p>
@@ -2550,6 +2490,9 @@
         <w:pStyle w:val="Heading1"/>
       </w:pPr>
     </w:p>
+    <w:p/>
+    <w:p/>
+    <w:p/>
     <w:p/>
     <w:p>
       <w:r>
@@ -2559,13 +2502,13 @@
         <mc:AlternateContent>
           <mc:Choice Requires="wps">
             <w:drawing>
-              <wp:anchor distT="0" distB="0" distL="114300" distR="114300" simplePos="0" relativeHeight="251665408" behindDoc="1" locked="0" layoutInCell="1" allowOverlap="1" wp14:anchorId="70E9BF50" wp14:editId="64BFEC62">
+              <wp:anchor distT="0" distB="0" distL="114300" distR="114300" simplePos="0" relativeHeight="251665408" behindDoc="1" locked="0" layoutInCell="1" allowOverlap="1" wp14:anchorId="70E9BF50" wp14:editId="4078902E">
                 <wp:simplePos x="0" y="0"/>
                 <wp:positionH relativeFrom="column">
-                  <wp:posOffset>41910</wp:posOffset>
+                  <wp:posOffset>-38481</wp:posOffset>
                 </wp:positionH>
                 <wp:positionV relativeFrom="paragraph">
-                  <wp:posOffset>257810</wp:posOffset>
+                  <wp:posOffset>208509</wp:posOffset>
                 </wp:positionV>
                 <wp:extent cx="2067560" cy="635"/>
                 <wp:effectExtent l="0" t="0" r="0" b="0"/>
@@ -2678,7 +2621,11 @@
           </mc:Choice>
           <mc:Fallback>
             <w:pict>
-              <v:shape w14:anchorId="70E9BF50" id="Text Box 6" o:spid="_x0000_s1028" type="#_x0000_t202" style="position:absolute;margin-left:3.3pt;margin-top:20.3pt;width:162.8pt;height:.05pt;z-index:-251651072;visibility:visible;mso-wrap-style:square;mso-wrap-distance-left:9pt;mso-wrap-distance-top:0;mso-wrap-distance-right:9pt;mso-wrap-distance-bottom:0;mso-position-horizontal:absolute;mso-position-horizontal-relative:text;mso-position-vertical:absolute;mso-position-vertical-relative:text;v-text-anchor:top" o:gfxdata="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" stroked="f">
+              <v:shapetype w14:anchorId="70E9BF50" id="_x0000_t202" coordsize="21600,21600" o:spt="202" path="m,l,21600r21600,l21600,xe">
+                <v:stroke joinstyle="miter"/>
+                <v:path gradientshapeok="t" o:connecttype="rect"/>
+              </v:shapetype>
+              <v:shape id="Text Box 6" o:spid="_x0000_s1028" type="#_x0000_t202" style="position:absolute;margin-left:-3.05pt;margin-top:16.4pt;width:162.8pt;height:.05pt;z-index:-251651072;visibility:visible;mso-wrap-style:square;mso-wrap-distance-left:9pt;mso-wrap-distance-top:0;mso-wrap-distance-right:9pt;mso-wrap-distance-bottom:0;mso-position-horizontal:absolute;mso-position-horizontal-relative:text;mso-position-vertical:absolute;mso-position-vertical-relative:text;v-text-anchor:top" o:gfxdata="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" stroked="f">
                 <v:textbox style="mso-fit-shape-to-text:t" inset="0,0,0,0">
                   <w:txbxContent>
                     <w:p>
@@ -2754,9 +2701,6 @@
     </w:p>
     <w:p/>
     <w:p/>
-    <w:p/>
-    <w:p/>
-    <w:p/>
     <w:p>
       <w:pPr>
         <w:pStyle w:val="Heading1"/>
@@ -2766,42 +2710,34 @@
       <w:pPr>
         <w:pStyle w:val="Heading1"/>
       </w:pPr>
-      <w:bookmarkStart w:id="7" w:name="_Toc511161252"/>
+      <w:bookmarkStart w:id="6" w:name="_Toc511161252"/>
+      <w:r>
+        <w:t>WORK PROCESS</w:t>
+      </w:r>
+      <w:bookmarkEnd w:id="6"/>
+      <w:r>
+        <w:t xml:space="preserve"> </w:t>
+      </w:r>
+    </w:p>
+    <w:p>
+      <w:r>
+        <w:t xml:space="preserve">In this week’s assignment I first watched and read the course material. The videos on Lynda did give a good idea on project management in general, but not for web-development projects. I had to read and watch to learn more about how to manage web-development projects. </w:t>
+      </w:r>
+    </w:p>
+    <w:p>
+      <w:pPr>
+        <w:pStyle w:val="Heading2"/>
+      </w:pPr>
+      <w:bookmarkStart w:id="7" w:name="_Toc511161253"/>
       <w:r>
         <w:lastRenderedPageBreak/>
-        <w:t>WORK PROCESS</w:t>
+        <w:t>STYLE/GENRE</w:t>
       </w:r>
       <w:bookmarkEnd w:id="7"/>
-      <w:r>
-        <w:t xml:space="preserve"> </w:t>
-      </w:r>
-    </w:p>
-    <w:p>
-      <w:r>
-        <w:t xml:space="preserve">In this week’s assignment I first watched and read the course material. The videos on Lynda did give a good idea on project management in general, but not for web-development projects. I had to read and watch to learn more about how to manage web-development projects. </w:t>
-      </w:r>
-    </w:p>
-    <w:p>
-      <w:pPr>
-        <w:pStyle w:val="Heading2"/>
-      </w:pPr>
-      <w:bookmarkStart w:id="8" w:name="_Toc511161253"/>
-      <w:r>
-        <w:t>STYLE/GENRE</w:t>
-      </w:r>
-      <w:bookmarkEnd w:id="8"/>
-    </w:p>
-    <w:p>
-      <w:r>
-        <w:t xml:space="preserve">I searched for guides on styling excel sheets and found this guide by Ben </w:t>
-      </w:r>
-      <w:proofErr w:type="spellStart"/>
-      <w:r>
-        <w:t>Colins</w:t>
-      </w:r>
-      <w:proofErr w:type="spellEnd"/>
-      <w:r>
-        <w:t>.</w:t>
+    </w:p>
+    <w:p>
+      <w:r>
+        <w:t>I searched for guides on styling excel sheets and found this guide by Ben Colins.</w:t>
       </w:r>
       <w:sdt>
         <w:sdtPr>
@@ -2844,26 +2780,26 @@
       <w:pPr>
         <w:pStyle w:val="Heading2"/>
       </w:pPr>
-      <w:bookmarkStart w:id="9" w:name="_Toc511161254"/>
+      <w:bookmarkStart w:id="8" w:name="_Toc511161254"/>
       <w:r>
         <w:t>TYPOGRAPHY</w:t>
       </w:r>
+      <w:bookmarkEnd w:id="8"/>
+    </w:p>
+    <w:p>
+      <w:r>
+        <w:t xml:space="preserve">Veranda was used for both body and headers in the google sheet. Veranda is a default font in google sheets. </w:t>
+      </w:r>
+    </w:p>
+    <w:p>
+      <w:pPr>
+        <w:pStyle w:val="Heading2"/>
+      </w:pPr>
+      <w:bookmarkStart w:id="9" w:name="_Toc511161255"/>
+      <w:r>
+        <w:t>COLOURS</w:t>
+      </w:r>
       <w:bookmarkEnd w:id="9"/>
-    </w:p>
-    <w:p>
-      <w:r>
-        <w:t xml:space="preserve">Veranda was used for both body and headers in the google sheet. Veranda is a default font in google sheets. </w:t>
-      </w:r>
-    </w:p>
-    <w:p>
-      <w:pPr>
-        <w:pStyle w:val="Heading2"/>
-      </w:pPr>
-      <w:bookmarkStart w:id="10" w:name="_Toc511161255"/>
-      <w:r>
-        <w:t>COLOURS</w:t>
-      </w:r>
-      <w:bookmarkEnd w:id="10"/>
     </w:p>
     <w:p>
       <w:r>
@@ -2986,15 +2922,7 @@
     </w:p>
     <w:p>
       <w:r>
-        <w:t xml:space="preserve">For later development of the chart, I could implement a </w:t>
-      </w:r>
-      <w:proofErr w:type="spellStart"/>
-      <w:r>
-        <w:t>formel</w:t>
-      </w:r>
-      <w:proofErr w:type="spellEnd"/>
-      <w:r>
-        <w:t xml:space="preserve"> to show overlapping better than its showing right now. A color overlay could be used for to show this</w:t>
+        <w:t>For later development of the chart, I could implement a formel to show overlapping better than its showing right now. A color overlay could be used for to show this</w:t>
       </w:r>
     </w:p>
     <w:p>
@@ -3123,20 +3051,145 @@
       <w:pPr>
         <w:pStyle w:val="Heading2"/>
       </w:pPr>
-      <w:bookmarkStart w:id="11" w:name="_Toc511161256"/>
+      <w:bookmarkStart w:id="10" w:name="_Toc511161256"/>
       <w:r>
         <w:t>COMPOSITION, LAYOUT, GRID</w:t>
       </w:r>
       <w:r>
         <w:t xml:space="preserve"> AND OTHER ELEMENTS</w:t>
       </w:r>
+      <w:bookmarkEnd w:id="10"/>
+    </w:p>
+    <w:p>
+      <w:r>
+        <w:t xml:space="preserve">The spreadsheet was separated in 5 separate sheets for each of the sprints, including two additional extra sheets to present other data from the project. </w:t>
+      </w:r>
+    </w:p>
+    <w:p/>
+    <w:p/>
+    <w:p/>
+    <w:p/>
+    <w:p/>
+    <w:p>
+      <w:pPr>
+        <w:pStyle w:val="Heading2"/>
+      </w:pPr>
+      <w:r>
+        <w:lastRenderedPageBreak/>
+        <w:t>Project planning</w:t>
+      </w:r>
+    </w:p>
+    <w:p>
+      <w:r>
+        <w:t xml:space="preserve">The project was planned as a 4-month project with 3 development sprints. Agile and scrum will be using during development. </w:t>
+      </w:r>
+      <w:r>
+        <w:t>Communication is one of the most important parts during a project. Therefore, a daily standup using scrum will be held each day for the development team. Internal weekly meetings are held as quick check-in meetings for updates and next work-steps. Client status meetings are held when the project groups are near deadlines, project manager has regular contact with the client.</w:t>
+      </w:r>
+      <w:r>
+        <w:t xml:space="preserve"> </w:t>
+      </w:r>
+    </w:p>
+    <w:p>
+      <w:pPr>
+        <w:pStyle w:val="Heading2"/>
+      </w:pPr>
+      <w:r>
+        <w:t>Open-source</w:t>
+      </w:r>
+    </w:p>
+    <w:p>
+      <w:r>
+        <w:t xml:space="preserve">The project will only use open source software and code during the </w:t>
+      </w:r>
+      <w:r>
+        <w:t>project and</w:t>
+      </w:r>
+      <w:r>
+        <w:t xml:space="preserve"> develop code and take photos and images their self. </w:t>
+      </w:r>
+      <w:r>
+        <w:t xml:space="preserve">Open source project management software like GitHub, Google Docs, Trello will be used for project and file management. </w:t>
+      </w:r>
+      <w:r>
+        <w:br/>
+        <w:t>During development the project will use open source frameworks and content management systems. We must have creative control over the design and technology used on the site</w:t>
+      </w:r>
+      <w:r>
+        <w:t xml:space="preserve">, for practical and security reasons. </w:t>
+      </w:r>
+    </w:p>
+    <w:p>
+      <w:pPr>
+        <w:pStyle w:val="Heading2"/>
+      </w:pPr>
+      <w:r>
+        <w:t>Intellectual property</w:t>
+      </w:r>
+      <w:bookmarkStart w:id="11" w:name="_GoBack"/>
       <w:bookmarkEnd w:id="11"/>
     </w:p>
     <w:p>
       <w:r>
-        <w:t xml:space="preserve">The spreadsheet was separated in 5 separate sheets for each of the sprints, including two additional extra sheets to present other data from the project. </w:t>
-      </w:r>
-    </w:p>
+        <w:t xml:space="preserve">The </w:t>
+      </w:r>
+      <w:r>
+        <w:t xml:space="preserve">website, files, and content will be handed over to the client when the project is complete. The client will have all rights to the </w:t>
+      </w:r>
+      <w:r>
+        <w:t>site</w:t>
+      </w:r>
+      <w:r>
+        <w:t xml:space="preserve"> source code</w:t>
+      </w:r>
+    </w:p>
+    <w:p>
+      <w:pPr>
+        <w:pStyle w:val="Heading2"/>
+      </w:pPr>
+      <w:r>
+        <w:t xml:space="preserve">Licensing </w:t>
+      </w:r>
+    </w:p>
+    <w:p>
+      <w:r>
+        <w:t xml:space="preserve">The project team </w:t>
+      </w:r>
+      <w:r>
+        <w:t>must</w:t>
+      </w:r>
+      <w:r>
+        <w:t xml:space="preserve"> write work-for-hire contracts, which means the person who are paying work the work (The client) is the owner for all work created during the project and not the creators.  </w:t>
+      </w:r>
+      <w:sdt>
+        <w:sdtPr>
+          <w:id w:val="-2119052908"/>
+          <w:citation/>
+        </w:sdtPr>
+        <w:sdtContent>
+          <w:r>
+            <w:fldChar w:fldCharType="begin"/>
+          </w:r>
+          <w:r>
+            <w:instrText xml:space="preserve"> CITATION con18 \l 1033 </w:instrText>
+          </w:r>
+          <w:r>
+            <w:fldChar w:fldCharType="separate"/>
+          </w:r>
+          <w:r>
+            <w:rPr>
+              <w:noProof/>
+            </w:rPr>
+            <w:t>(contenly.net, 2018)</w:t>
+          </w:r>
+          <w:r>
+            <w:fldChar w:fldCharType="end"/>
+          </w:r>
+        </w:sdtContent>
+      </w:sdt>
+    </w:p>
+    <w:p/>
+    <w:p/>
     <w:p>
       <w:r>
         <w:br w:type="page"/>
@@ -3172,35 +3225,18 @@
         <w:t xml:space="preserve"> system from scratch, without using </w:t>
       </w:r>
       <w:r>
-        <w:t xml:space="preserve">pre-built systems like </w:t>
-      </w:r>
-      <w:proofErr w:type="spellStart"/>
-      <w:r>
-        <w:t>shoppify</w:t>
-      </w:r>
-      <w:proofErr w:type="spellEnd"/>
-      <w:r>
-        <w:t xml:space="preserve"> etc. The project can be reduced in time by hiring more developers. Another Back-end developer or CMS Developer might be needed for a project of this scale. </w:t>
-      </w:r>
-    </w:p>
-    <w:p>
-      <w:r>
-        <w:t>Stage-gate</w:t>
-      </w:r>
-      <w:r>
-        <w:t xml:space="preserve"> was used for project planning. Stage-gate is a project management system most often used for product development </w:t>
+        <w:t xml:space="preserve">pre-built systems like shoppify etc. The project can be reduced in time by hiring more developers. Another Back-end developer or CMS Developer might be needed for a project of this scale. </w:t>
+      </w:r>
+    </w:p>
+    <w:p>
+      <w:r>
+        <w:t xml:space="preserve">Stage-gate was used for project planning. Stage-gate is a project management system most often used for product development </w:t>
       </w:r>
       <w:r>
         <w:t>scenarios but</w:t>
       </w:r>
       <w:r>
-        <w:t xml:space="preserve"> could be used in web-development projects as well. It is also an ideal choice for an</w:t>
-      </w:r>
-      <w:r>
-        <w:t xml:space="preserve"> e-commerce business like this</w:t>
-      </w:r>
-      <w:r>
-        <w:t xml:space="preserve">. By including Agile with stage-gate you get </w:t>
+        <w:t xml:space="preserve"> could be used in web-development projects as well. It is also an ideal choice for an e-commerce business like this. By including Agile with stage-gate you get </w:t>
       </w:r>
       <w:r>
         <w:t>an</w:t>
@@ -3213,6 +3249,7 @@
           <w:id w:val="-1606568888"/>
           <w:citation/>
         </w:sdtPr>
+        <w:sdtEndPr/>
         <w:sdtContent>
           <w:r>
             <w:fldChar w:fldCharType="begin"/>
@@ -3380,6 +3417,7 @@
           <w:id w:val="1787315567"/>
           <w:citation/>
         </w:sdtPr>
+        <w:sdtEndPr/>
         <w:sdtContent>
           <w:r>
             <w:fldChar w:fldCharType="begin"/>
@@ -3472,6 +3510,29 @@
                   <w:noProof/>
                 </w:rPr>
                 <w:t xml:space="preserve"> (2018). Retrieved from Format your Google Sheets so they look good GREAT: https://www.benlcollins.com/spreadsheets/formatting/</w:t>
+              </w:r>
+            </w:p>
+            <w:p>
+              <w:pPr>
+                <w:pStyle w:val="Bibliography"/>
+                <w:ind w:left="720" w:hanging="720"/>
+                <w:rPr>
+                  <w:noProof/>
+                </w:rPr>
+              </w:pPr>
+              <w:r>
+                <w:rPr>
+                  <w:i/>
+                  <w:iCs/>
+                  <w:noProof/>
+                </w:rPr>
+                <w:t>contenly.net</w:t>
+              </w:r>
+              <w:r>
+                <w:rPr>
+                  <w:noProof/>
+                </w:rPr>
+                <w:t>. (2018). Retrieved from https://contently.net/2013/07/09/find-work/work-made-for-hire-what-it-really-means/</w:t>
               </w:r>
             </w:p>
             <w:p>
@@ -5856,6 +5917,7 @@
   <w:style w:type="character" w:default="1" w:styleId="DefaultParagraphFont">
     <w:name w:val="Default Paragraph Font"/>
     <w:uiPriority w:val="1"/>
+    <w:semiHidden/>
     <w:unhideWhenUsed/>
   </w:style>
   <w:style w:type="table" w:default="1" w:styleId="TableNormal">
@@ -6847,7 +6909,7 @@
     <b:Title>Payscale.com</b:Title>
     <b:Year>2018</b:Year>
     <b:URL>https://www.payscale.com/</b:URL>
-    <b:RefOrder>7</b:RefOrder>
+    <b:RefOrder>8</b:RefOrder>
   </b:Source>
   <b:Source>
     <b:Tag>Som15</b:Tag>
@@ -6898,7 +6960,7 @@
     <b:DayAccessed>10</b:DayAccessed>
     <b:URL>http://tandfonline.com/doi/abs/10.5437/08956308x5801236</b:URL>
     <b:DOI/>
-    <b:RefOrder>6</b:RefOrder>
+    <b:RefOrder>7</b:RefOrder>
   </b:Source>
   <b:Source>
     <b:Tag>Jon</b:Tag>
@@ -6920,7 +6982,16 @@
     <b:URL>https://www.atlanticbt.com/blog/how-much-does-ecommerce-website-cost/</b:URL>
     <b:InternetSiteTitle>https://www.atlanticbt.com</b:InternetSiteTitle>
     <b:Year>2018</b:Year>
-    <b:RefOrder>8</b:RefOrder>
+    <b:RefOrder>9</b:RefOrder>
+  </b:Source>
+  <b:Source>
+    <b:Tag>con18</b:Tag>
+    <b:SourceType>InternetSite</b:SourceType>
+    <b:Guid>{84CB2A4F-9232-4F69-B067-3E9A7BE13AEB}</b:Guid>
+    <b:Title>contenly.net</b:Title>
+    <b:Year>2018</b:Year>
+    <b:URL>https://contently.net/2013/07/09/find-work/work-made-for-hire-what-it-really-means/</b:URL>
+    <b:RefOrder>6</b:RefOrder>
   </b:Source>
 </b:Sources>
 </file>
@@ -6934,7 +7005,7 @@
 </file>
 
 <file path=customXml/itemProps2.xml><?xml version="1.0" encoding="utf-8"?>
-<ds:datastoreItem xmlns:ds="http://schemas.openxmlformats.org/officeDocument/2006/customXml" ds:itemID="{48A664F1-4A00-46BC-A82A-6849FB0AEEE0}">
+<ds:datastoreItem xmlns:ds="http://schemas.openxmlformats.org/officeDocument/2006/customXml" ds:itemID="{0FD17788-498C-4D82-93CB-9AC328910FB5}">
   <ds:schemaRefs>
     <ds:schemaRef ds:uri="http://schemas.openxmlformats.org/officeDocument/2006/bibliography"/>
     <ds:schemaRef ds:uri="urn:schemas-microsoft-com:xslt"/>

</xml_diff>